<commit_message>
Update on Initial Application Idea
</commit_message>
<xml_diff>
--- a/idea.docx
+++ b/idea.docx
@@ -80,7 +80,7 @@
         </w:rPr>
         <w:t xml:space="preserve">heng Wai Chun Jimmy (20619742) </w:t>
       </w:r>
-      <w:hyperlink r:id="rId5" w:history="1">
+      <w:hyperlink r:id="rId7" w:history="1">
         <w:r>
           <w:rPr>
             <w:rStyle w:val="a3"/>
@@ -102,7 +102,7 @@
         </w:numPr>
         <w:ind w:leftChars="0"/>
         <w:rPr>
-          <w:rFonts w:ascii="Times New Roman" w:hAnsi="Times New Roman" w:cs="Times New Roman" w:hint="eastAsia"/>
+          <w:rFonts w:ascii="Times New Roman" w:hAnsi="Times New Roman" w:cs="Times New Roman"/>
           <w:kern w:val="0"/>
           <w:szCs w:val="24"/>
         </w:rPr>
@@ -334,6 +334,60 @@
     </w:p>
     <w:p>
       <w:pPr>
+        <w:rPr>
+          <w:rFonts w:hint="eastAsia"/>
+        </w:rPr>
+      </w:pPr>
+      <w:r>
+        <w:rPr>
+          <w:rFonts w:ascii="Lato" w:hAnsi="Lato" w:cs="Times New Roman"/>
+          <w:color w:val="2D3B45"/>
+          <w:kern w:val="0"/>
+          <w:szCs w:val="24"/>
+        </w:rPr>
+        <w:tab/>
+      </w:r>
+      <w:r>
+        <w:rPr>
+          <w:rFonts w:ascii="Lato" w:hAnsi="Lato" w:cs="Times New Roman" w:hint="eastAsia"/>
+          <w:color w:val="2D3B45"/>
+          <w:kern w:val="0"/>
+          <w:szCs w:val="24"/>
+        </w:rPr>
+        <w:t>U</w:t>
+      </w:r>
+      <w:r>
+        <w:rPr>
+          <w:rFonts w:ascii="Lato" w:hAnsi="Lato" w:cs="Times New Roman"/>
+          <w:color w:val="2D3B45"/>
+          <w:kern w:val="0"/>
+          <w:szCs w:val="24"/>
+        </w:rPr>
+        <w:t xml:space="preserve">sers can schedule learning activities on the calendar. In addition to the time, users can also input the subjects and the detailed description of the study content. When the time reaches the scheduled time of the activities, notifications will be sent to the users’ phones and suggest users to stop using the phone. If users agree, a virtual plant will start growing until users leaves the app, so that users are motivated to focus on their study </w:t>
+      </w:r>
+      <w:proofErr w:type="gramStart"/>
+      <w:r>
+        <w:rPr>
+          <w:rFonts w:ascii="Lato" w:hAnsi="Lato" w:cs="Times New Roman"/>
+          <w:color w:val="2D3B45"/>
+          <w:kern w:val="0"/>
+          <w:szCs w:val="24"/>
+        </w:rPr>
+        <w:t>in order to</w:t>
+      </w:r>
+      <w:proofErr w:type="gramEnd"/>
+      <w:r>
+        <w:rPr>
+          <w:rFonts w:ascii="Lato" w:hAnsi="Lato" w:cs="Times New Roman"/>
+          <w:color w:val="2D3B45"/>
+          <w:kern w:val="0"/>
+          <w:szCs w:val="24"/>
+        </w:rPr>
+        <w:t xml:space="preserve"> keep the “plants” alive.</w:t>
+      </w:r>
+    </w:p>
+    <w:p>
+      <w:pPr>
         <w:widowControl/>
         <w:shd w:val="clear" w:color="auto" w:fill="FFFFFF"/>
         <w:spacing w:before="180" w:after="180"/>
@@ -375,6 +429,51 @@
     </w:p>
     <w:p>
       <w:pPr>
+        <w:rPr>
+          <w:rFonts w:hint="eastAsia"/>
+        </w:rPr>
+      </w:pPr>
+      <w:r>
+        <w:rPr>
+          <w:rFonts w:ascii="Lato" w:hAnsi="Lato" w:cs="Times New Roman"/>
+          <w:color w:val="2D3B45"/>
+          <w:kern w:val="0"/>
+          <w:szCs w:val="24"/>
+        </w:rPr>
+        <w:tab/>
+      </w:r>
+      <w:r>
+        <w:rPr>
+          <w:rFonts w:ascii="Lato" w:hAnsi="Lato" w:cs="Times New Roman"/>
+          <w:color w:val="2D3B45"/>
+          <w:kern w:val="0"/>
+          <w:szCs w:val="24"/>
+        </w:rPr>
+        <w:t xml:space="preserve">Users can enter one of the online study rooms during their study activities. They are categorized to general study rooms or specific subjects. After they enter a room, some virtual seats are shown on the screen. Users can see what their peers are studying about and which seats they are occupying. Then, users can occupy one of the seats by clicking the “seat” icon on the screen. Moreover, some study music </w:t>
+      </w:r>
+      <w:proofErr w:type="gramStart"/>
+      <w:r>
+        <w:rPr>
+          <w:rFonts w:ascii="Lato" w:hAnsi="Lato" w:cs="Times New Roman"/>
+          <w:color w:val="2D3B45"/>
+          <w:kern w:val="0"/>
+          <w:szCs w:val="24"/>
+        </w:rPr>
+        <w:t>are</w:t>
+      </w:r>
+      <w:proofErr w:type="gramEnd"/>
+      <w:r>
+        <w:rPr>
+          <w:rFonts w:ascii="Lato" w:hAnsi="Lato" w:cs="Times New Roman"/>
+          <w:color w:val="2D3B45"/>
+          <w:kern w:val="0"/>
+          <w:szCs w:val="24"/>
+        </w:rPr>
+        <w:t xml:space="preserve"> also played in the application. The study room feature simulates a real study environment and atmosphere and makes users feel they are not alone to keep their motivation about study.</w:t>
+      </w:r>
+    </w:p>
+    <w:p>
+      <w:pPr>
         <w:widowControl/>
         <w:shd w:val="clear" w:color="auto" w:fill="FFFFFF"/>
         <w:spacing w:before="180" w:after="180"/>
@@ -461,7 +560,17 @@
           <w:kern w:val="0"/>
           <w:szCs w:val="24"/>
         </w:rPr>
-        <w:t>Friendship is an important part of children grown. Our learning app hope users can meet some new friends</w:t>
+        <w:t xml:space="preserve">Friendship is an important part of children grown. Our learning app hope users can meet some new </w:t>
+      </w:r>
+      <w:r>
+        <w:rPr>
+          <w:rFonts w:ascii="Lato" w:hAnsi="Lato" w:cs="Times New Roman"/>
+          <w:color w:val="2D3B45"/>
+          <w:kern w:val="0"/>
+          <w:szCs w:val="24"/>
+        </w:rPr>
+        <w:lastRenderedPageBreak/>
+        <w:t>friends</w:t>
       </w:r>
       <w:r>
         <w:rPr>
@@ -684,7 +793,7 @@
         </w:rPr>
         <w:t>Do a survey of the </w:t>
       </w:r>
-      <w:hyperlink r:id="rId6" w:tgtFrame="_blank" w:history="1">
+      <w:hyperlink r:id="rId8" w:tgtFrame="_blank" w:history="1">
         <w:r>
           <w:rPr>
             <w:rFonts w:ascii="Lato" w:eastAsia="Times New Roman" w:hAnsi="Lato" w:cs="Times New Roman"/>
@@ -741,7 +850,6 @@
           <w:kern w:val="0"/>
           <w:szCs w:val="24"/>
         </w:rPr>
-        <w:lastRenderedPageBreak/>
         <w:t>Forest</w:t>
       </w:r>
       <w:r>
@@ -915,14 +1023,53 @@
         </w:rPr>
         <w:t xml:space="preserve"> #Jef</w:t>
       </w:r>
-      <w:r>
-        <w:rPr>
-          <w:rFonts w:ascii="Lato" w:hAnsi="Lato" w:cs="Times New Roman"/>
-          <w:color w:val="2D3B45"/>
-          <w:kern w:val="0"/>
-          <w:szCs w:val="24"/>
-        </w:rPr>
-        <w:t xml:space="preserve"> </w:t>
+    </w:p>
+    <w:p>
+      <w:pPr>
+        <w:pStyle w:val="a4"/>
+        <w:ind w:leftChars="0" w:left="360"/>
+        <w:rPr>
+          <w:rFonts w:ascii="Lato" w:hAnsi="Lato" w:cs="Times New Roman" w:hint="eastAsia"/>
+          <w:color w:val="2D3B45"/>
+          <w:kern w:val="0"/>
+          <w:szCs w:val="24"/>
+        </w:rPr>
+      </w:pPr>
+      <w:r>
+        <w:rPr>
+          <w:rFonts w:ascii="Lato" w:hAnsi="Lato" w:cs="Times New Roman" w:hint="eastAsia"/>
+          <w:color w:val="2D3B45"/>
+          <w:kern w:val="0"/>
+          <w:szCs w:val="24"/>
+        </w:rPr>
+        <w:t>I</w:t>
+      </w:r>
+      <w:r>
+        <w:rPr>
+          <w:rFonts w:ascii="Lato" w:hAnsi="Lato" w:cs="Times New Roman"/>
+          <w:color w:val="2D3B45"/>
+          <w:kern w:val="0"/>
+          <w:szCs w:val="24"/>
+        </w:rPr>
+        <w:t>n terms of study rooms, we are quite similar. We want to further add a reward system in the timer. Their tim</w:t>
+      </w:r>
+      <w:r>
+        <w:rPr>
+          <w:rFonts w:ascii="Lato" w:hAnsi="Lato" w:cs="Times New Roman" w:hint="eastAsia"/>
+          <w:color w:val="2D3B45"/>
+          <w:kern w:val="0"/>
+          <w:szCs w:val="24"/>
+        </w:rPr>
+        <w:t>e</w:t>
+      </w:r>
+      <w:r>
+        <w:rPr>
+          <w:rFonts w:ascii="Lato" w:hAnsi="Lato" w:cs="Times New Roman"/>
+          <w:color w:val="2D3B45"/>
+          <w:kern w:val="0"/>
+          <w:szCs w:val="24"/>
+        </w:rPr>
+        <w:t>r is only for time counting. However, we want to encourage users not to get distracted by social media. They will be “penalized” for losing their virtual plants if they leave the app. Moreover, we want protect users’ privacy, so we will not allow users to follow other users to know when they use the app.</w:t>
       </w:r>
     </w:p>
     <w:p>
@@ -971,14 +1118,55 @@
         </w:rPr>
         <w:t xml:space="preserve"> #Jef</w:t>
       </w:r>
-      <w:r>
-        <w:rPr>
-          <w:rFonts w:ascii="Lato" w:hAnsi="Lato" w:cs="Times New Roman"/>
-          <w:color w:val="2D3B45"/>
-          <w:kern w:val="0"/>
-          <w:szCs w:val="24"/>
-        </w:rPr>
-        <w:t xml:space="preserve"> </w:t>
+    </w:p>
+    <w:p>
+      <w:pPr>
+        <w:pStyle w:val="a4"/>
+        <w:ind w:leftChars="0" w:left="360"/>
+        <w:rPr>
+          <w:rFonts w:ascii="Lato" w:hAnsi="Lato" w:cs="Times New Roman" w:hint="eastAsia"/>
+          <w:color w:val="2D3B45"/>
+          <w:kern w:val="0"/>
+          <w:szCs w:val="24"/>
+        </w:rPr>
+      </w:pPr>
+      <w:r>
+        <w:rPr>
+          <w:rFonts w:ascii="Lato" w:hAnsi="Lato" w:cs="Times New Roman" w:hint="eastAsia"/>
+          <w:color w:val="2D3B45"/>
+          <w:kern w:val="0"/>
+          <w:szCs w:val="24"/>
+        </w:rPr>
+        <w:t>T</w:t>
+      </w:r>
+      <w:r>
+        <w:rPr>
+          <w:rFonts w:ascii="Lato" w:hAnsi="Lato" w:cs="Times New Roman"/>
+          <w:color w:val="2D3B45"/>
+          <w:kern w:val="0"/>
+          <w:szCs w:val="24"/>
+        </w:rPr>
+        <w:t xml:space="preserve">he major difference between </w:t>
+      </w:r>
+      <w:proofErr w:type="spellStart"/>
+      <w:r>
+        <w:rPr>
+          <w:rFonts w:ascii="Lato" w:hAnsi="Lato" w:cs="Times New Roman"/>
+          <w:color w:val="2D3B45"/>
+          <w:kern w:val="0"/>
+          <w:szCs w:val="24"/>
+        </w:rPr>
+        <w:t>Snapask</w:t>
+      </w:r>
+      <w:proofErr w:type="spellEnd"/>
+      <w:r>
+        <w:rPr>
+          <w:rFonts w:ascii="Lato" w:hAnsi="Lato" w:cs="Times New Roman"/>
+          <w:color w:val="2D3B45"/>
+          <w:kern w:val="0"/>
+          <w:szCs w:val="24"/>
+        </w:rPr>
+        <w:t xml:space="preserve"> and our app is that it focuses more on teaching while we focus more on peer communication and self-study.</w:t>
       </w:r>
     </w:p>
     <w:p>
@@ -1074,36 +1262,13 @@
       <w:pPr>
         <w:widowControl/>
         <w:shd w:val="clear" w:color="auto" w:fill="FFFFFF"/>
-        <w:ind w:left="360"/>
-        <w:rPr>
-          <w:rFonts w:ascii="Lato" w:hAnsi="Lato" w:cs="Times New Roman"/>
-          <w:color w:val="2D3B45"/>
-          <w:kern w:val="0"/>
-          <w:szCs w:val="24"/>
-        </w:rPr>
-      </w:pPr>
-    </w:p>
-    <w:p>
-      <w:pPr>
-        <w:widowControl/>
-        <w:shd w:val="clear" w:color="auto" w:fill="FFFFFF"/>
-        <w:ind w:left="360"/>
-        <w:rPr>
-          <w:rFonts w:ascii="Lato" w:hAnsi="Lato" w:cs="Times New Roman"/>
-          <w:color w:val="2D3B45"/>
-          <w:kern w:val="0"/>
-          <w:szCs w:val="24"/>
-        </w:rPr>
-      </w:pPr>
-      <w:r>
-        <w:rPr>
-          <w:rFonts w:ascii="Lato" w:hAnsi="Lato" w:cs="Times New Roman"/>
-          <w:color w:val="2D3B45"/>
-          <w:kern w:val="0"/>
-          <w:szCs w:val="24"/>
-        </w:rPr>
-        <w:t>.</w:t>
-      </w:r>
+        <w:rPr>
+          <w:rFonts w:ascii="Lato" w:hAnsi="Lato" w:cs="Times New Roman"/>
+          <w:color w:val="2D3B45"/>
+          <w:kern w:val="0"/>
+          <w:szCs w:val="24"/>
+        </w:rPr>
+      </w:pPr>
     </w:p>
     <w:p>
       <w:pPr>
@@ -1229,6 +1394,44 @@
     </w:sectPr>
   </w:body>
 </w:document>
+</file>
+
+<file path=word/endnotes.xml><?xml version="1.0" encoding="utf-8"?>
+<w:endnotes xmlns:wpc="http://schemas.microsoft.com/office/word/2010/wordprocessingCanvas" xmlns:cx="http://schemas.microsoft.com/office/drawing/2014/chartex" xmlns:cx1="http://schemas.microsoft.com/office/drawing/2015/9/8/chartex" xmlns:cx2="http://schemas.microsoft.com/office/drawing/2015/10/21/chartex" xmlns:cx3="http://schemas.microsoft.com/office/drawing/2016/5/9/chartex" xmlns:cx4="http://schemas.microsoft.com/office/drawing/2016/5/10/chartex" xmlns:cx5="http://schemas.microsoft.com/office/drawing/2016/5/11/chartex" xmlns:cx6="http://schemas.microsoft.com/office/drawing/2016/5/12/chartex" xmlns:cx7="http://schemas.microsoft.com/office/drawing/2016/5/13/chartex" xmlns:cx8="http://schemas.microsoft.com/office/drawing/2016/5/14/chartex" xmlns:mc="http://schemas.openxmlformats.org/markup-compatibility/2006" xmlns:aink="http://schemas.microsoft.com/office/drawing/2016/ink" xmlns:am3d="http://schemas.microsoft.com/office/drawing/2017/model3d" xmlns:o="urn:schemas-microsoft-com:office:office" xmlns:r="http://schemas.openxmlformats.org/officeDocument/2006/relationships" xmlns:m="http://schemas.openxmlformats.org/officeDocument/2006/math" xmlns:v="urn:schemas-microsoft-com:vml" xmlns:wp14="http://schemas.microsoft.com/office/word/2010/wordprocessingDrawing" xmlns:wp="http://schemas.openxmlformats.org/drawingml/2006/wordprocessingDrawing" xmlns:w10="urn:schemas-microsoft-com:office:word" xmlns:w="http://schemas.openxmlformats.org/wordprocessingml/2006/main" xmlns:w14="http://schemas.microsoft.com/office/word/2010/wordml" xmlns:w15="http://schemas.microsoft.com/office/word/2012/wordml" xmlns:w16cex="http://schemas.microsoft.com/office/word/2018/wordml/cex" xmlns:w16cid="http://schemas.microsoft.com/office/word/2016/wordml/cid" xmlns:w16="http://schemas.microsoft.com/office/word/2018/wordml" xmlns:w16sdtdh="http://schemas.microsoft.com/office/word/2020/wordml/sdtdatahash" xmlns:w16se="http://schemas.microsoft.com/office/word/2015/wordml/symex" xmlns:wpg="http://schemas.microsoft.com/office/word/2010/wordprocessingGroup" xmlns:wpi="http://schemas.microsoft.com/office/word/2010/wordprocessingInk" xmlns:wne="http://schemas.microsoft.com/office/word/2006/wordml" xmlns:wps="http://schemas.microsoft.com/office/word/2010/wordprocessingShape" mc:Ignorable="w14 w15 w16se w16cid w16 w16cex w16sdtdh wp14">
+  <w:endnote w:type="separator" w:id="-1">
+    <w:p>
+      <w:r>
+        <w:separator/>
+      </w:r>
+    </w:p>
+  </w:endnote>
+  <w:endnote w:type="continuationSeparator" w:id="0">
+    <w:p>
+      <w:r>
+        <w:continuationSeparator/>
+      </w:r>
+    </w:p>
+  </w:endnote>
+</w:endnotes>
+</file>
+
+<file path=word/footnotes.xml><?xml version="1.0" encoding="utf-8"?>
+<w:footnotes xmlns:wpc="http://schemas.microsoft.com/office/word/2010/wordprocessingCanvas" xmlns:cx="http://schemas.microsoft.com/office/drawing/2014/chartex" xmlns:cx1="http://schemas.microsoft.com/office/drawing/2015/9/8/chartex" xmlns:cx2="http://schemas.microsoft.com/office/drawing/2015/10/21/chartex" xmlns:cx3="http://schemas.microsoft.com/office/drawing/2016/5/9/chartex" xmlns:cx4="http://schemas.microsoft.com/office/drawing/2016/5/10/chartex" xmlns:cx5="http://schemas.microsoft.com/office/drawing/2016/5/11/chartex" xmlns:cx6="http://schemas.microsoft.com/office/drawing/2016/5/12/chartex" xmlns:cx7="http://schemas.microsoft.com/office/drawing/2016/5/13/chartex" xmlns:cx8="http://schemas.microsoft.com/office/drawing/2016/5/14/chartex" xmlns:mc="http://schemas.openxmlformats.org/markup-compatibility/2006" xmlns:aink="http://schemas.microsoft.com/office/drawing/2016/ink" xmlns:am3d="http://schemas.microsoft.com/office/drawing/2017/model3d" xmlns:o="urn:schemas-microsoft-com:office:office" xmlns:r="http://schemas.openxmlformats.org/officeDocument/2006/relationships" xmlns:m="http://schemas.openxmlformats.org/officeDocument/2006/math" xmlns:v="urn:schemas-microsoft-com:vml" xmlns:wp14="http://schemas.microsoft.com/office/word/2010/wordprocessingDrawing" xmlns:wp="http://schemas.openxmlformats.org/drawingml/2006/wordprocessingDrawing" xmlns:w10="urn:schemas-microsoft-com:office:word" xmlns:w="http://schemas.openxmlformats.org/wordprocessingml/2006/main" xmlns:w14="http://schemas.microsoft.com/office/word/2010/wordml" xmlns:w15="http://schemas.microsoft.com/office/word/2012/wordml" xmlns:w16cex="http://schemas.microsoft.com/office/word/2018/wordml/cex" xmlns:w16cid="http://schemas.microsoft.com/office/word/2016/wordml/cid" xmlns:w16="http://schemas.microsoft.com/office/word/2018/wordml" xmlns:w16sdtdh="http://schemas.microsoft.com/office/word/2020/wordml/sdtdatahash" xmlns:w16se="http://schemas.microsoft.com/office/word/2015/wordml/symex" xmlns:wpg="http://schemas.microsoft.com/office/word/2010/wordprocessingGroup" xmlns:wpi="http://schemas.microsoft.com/office/word/2010/wordprocessingInk" xmlns:wne="http://schemas.microsoft.com/office/word/2006/wordml" xmlns:wps="http://schemas.microsoft.com/office/word/2010/wordprocessingShape" mc:Ignorable="w14 w15 w16se w16cid w16 w16cex w16sdtdh wp14">
+  <w:footnote w:type="separator" w:id="-1">
+    <w:p>
+      <w:r>
+        <w:separator/>
+      </w:r>
+    </w:p>
+  </w:footnote>
+  <w:footnote w:type="continuationSeparator" w:id="0">
+    <w:p>
+      <w:r>
+        <w:continuationSeparator/>
+      </w:r>
+    </w:p>
+  </w:footnote>
+</w:footnotes>
 </file>
 
 <file path=word/numbering.xml><?xml version="1.0" encoding="utf-8"?>
@@ -2189,6 +2392,66 @@
       <w:shd w:val="clear" w:color="auto" w:fill="E1DFDD"/>
     </w:rPr>
   </w:style>
+  <w:style w:type="paragraph" w:styleId="a6">
+    <w:name w:val="header"/>
+    <w:basedOn w:val="a"/>
+    <w:link w:val="a7"/>
+    <w:uiPriority w:val="99"/>
+    <w:unhideWhenUsed/>
+    <w:rsid w:val="00B142B3"/>
+    <w:pPr>
+      <w:tabs>
+        <w:tab w:val="center" w:pos="4153"/>
+        <w:tab w:val="right" w:pos="8306"/>
+      </w:tabs>
+      <w:snapToGrid w:val="0"/>
+    </w:pPr>
+    <w:rPr>
+      <w:sz w:val="20"/>
+      <w:szCs w:val="20"/>
+    </w:rPr>
+  </w:style>
+  <w:style w:type="character" w:customStyle="1" w:styleId="a7">
+    <w:name w:val="頁首 字元"/>
+    <w:basedOn w:val="a0"/>
+    <w:link w:val="a6"/>
+    <w:uiPriority w:val="99"/>
+    <w:rsid w:val="00B142B3"/>
+    <w:rPr>
+      <w:sz w:val="20"/>
+      <w:szCs w:val="20"/>
+    </w:rPr>
+  </w:style>
+  <w:style w:type="paragraph" w:styleId="a8">
+    <w:name w:val="footer"/>
+    <w:basedOn w:val="a"/>
+    <w:link w:val="a9"/>
+    <w:uiPriority w:val="99"/>
+    <w:unhideWhenUsed/>
+    <w:rsid w:val="00B142B3"/>
+    <w:pPr>
+      <w:tabs>
+        <w:tab w:val="center" w:pos="4153"/>
+        <w:tab w:val="right" w:pos="8306"/>
+      </w:tabs>
+      <w:snapToGrid w:val="0"/>
+    </w:pPr>
+    <w:rPr>
+      <w:sz w:val="20"/>
+      <w:szCs w:val="20"/>
+    </w:rPr>
+  </w:style>
+  <w:style w:type="character" w:customStyle="1" w:styleId="a9">
+    <w:name w:val="頁尾 字元"/>
+    <w:basedOn w:val="a0"/>
+    <w:link w:val="a8"/>
+    <w:uiPriority w:val="99"/>
+    <w:rsid w:val="00B142B3"/>
+    <w:rPr>
+      <w:sz w:val="20"/>
+      <w:szCs w:val="20"/>
+    </w:rPr>
+  </w:style>
 </w:styles>
 </file>
 

</xml_diff>

<commit_message>
Register function finished 1st commit
</commit_message>
<xml_diff>
--- a/idea.docx
+++ b/idea.docx
@@ -24,19 +24,12 @@
           <w:sz w:val="36"/>
           <w:szCs w:val="36"/>
         </w:rPr>
-        <w:t>Project Title</w:t>
-      </w:r>
-    </w:p>
-    <w:p>
-      <w:pPr>
-        <w:widowControl/>
-        <w:rPr>
-          <w:rFonts w:ascii="Times New Roman" w:eastAsia="Times New Roman" w:hAnsi="Times New Roman" w:cs="Times New Roman"/>
-          <w:kern w:val="0"/>
-          <w:szCs w:val="24"/>
-        </w:rPr>
-      </w:pPr>
-      <w:r>
+        <w:t>Study To World</w:t>
+      </w:r>
+    </w:p>
+    <w:p>
+      <w:pPr>
+        <w:widowControl/>
         <w:rPr>
           <w:rFonts w:ascii="Lato" w:eastAsia="Times New Roman" w:hAnsi="Lato" w:cs="Times New Roman"/>
           <w:color w:val="2D3B45"/>
@@ -44,8 +37,76 @@
           <w:szCs w:val="24"/>
           <w:shd w:val="clear" w:color="auto" w:fill="FFFFFF"/>
         </w:rPr>
+      </w:pPr>
+      <w:r>
+        <w:rPr>
+          <w:rFonts w:ascii="Lato" w:eastAsia="Times New Roman" w:hAnsi="Lato" w:cs="Times New Roman"/>
+          <w:color w:val="2D3B45"/>
+          <w:kern w:val="0"/>
+          <w:szCs w:val="24"/>
+          <w:shd w:val="clear" w:color="auto" w:fill="FFFFFF"/>
+        </w:rPr>
         <w:t>Name(s), Student ID, and Email address </w:t>
       </w:r>
+    </w:p>
+    <w:p>
+      <w:pPr>
+        <w:pStyle w:val="a4"/>
+        <w:widowControl/>
+        <w:numPr>
+          <w:ilvl w:val="0"/>
+          <w:numId w:val="4"/>
+        </w:numPr>
+        <w:ind w:leftChars="0"/>
+        <w:rPr>
+          <w:rFonts w:ascii="Times New Roman" w:hAnsi="Times New Roman" w:cs="Times New Roman"/>
+          <w:kern w:val="0"/>
+          <w:szCs w:val="24"/>
+        </w:rPr>
+      </w:pPr>
+      <w:r>
+        <w:rPr>
+          <w:rFonts w:ascii="Times New Roman" w:hAnsi="Times New Roman" w:cs="Times New Roman" w:hint="eastAsia"/>
+          <w:kern w:val="0"/>
+          <w:szCs w:val="24"/>
+        </w:rPr>
+        <w:t>C</w:t>
+      </w:r>
+      <w:r>
+        <w:rPr>
+          <w:rFonts w:ascii="Times New Roman" w:hAnsi="Times New Roman" w:cs="Times New Roman"/>
+          <w:kern w:val="0"/>
+          <w:szCs w:val="24"/>
+        </w:rPr>
+        <w:t xml:space="preserve">heng Wai Chun Jimmy (20619742) </w:t>
+      </w:r>
+      <w:hyperlink r:id="rId5" w:history="1">
+        <w:r>
+          <w:rPr>
+            <w:rStyle w:val="a3"/>
+            <w:rFonts w:ascii="Times New Roman" w:hAnsi="Times New Roman" w:cs="Times New Roman"/>
+            <w:kern w:val="0"/>
+            <w:szCs w:val="24"/>
+          </w:rPr>
+          <w:t>wcjcheng@connect.ust.hk</w:t>
+        </w:r>
+      </w:hyperlink>
+    </w:p>
+    <w:p>
+      <w:pPr>
+        <w:pStyle w:val="a4"/>
+        <w:widowControl/>
+        <w:numPr>
+          <w:ilvl w:val="0"/>
+          <w:numId w:val="4"/>
+        </w:numPr>
+        <w:ind w:leftChars="0"/>
+        <w:rPr>
+          <w:rFonts w:ascii="Times New Roman" w:hAnsi="Times New Roman" w:cs="Times New Roman" w:hint="eastAsia"/>
+          <w:kern w:val="0"/>
+          <w:szCs w:val="24"/>
+        </w:rPr>
+      </w:pPr>
     </w:p>
     <w:p>
       <w:pPr>
@@ -341,16 +402,7 @@
           <w:szCs w:val="24"/>
         </w:rPr>
         <w:tab/>
-        <w:t>Chatroom (For asking)</w:t>
-      </w:r>
-      <w:r>
-        <w:rPr>
-          <w:rFonts w:ascii="Lato" w:hAnsi="Lato" w:cs="Times New Roman"/>
-          <w:color w:val="2D3B45"/>
-          <w:kern w:val="0"/>
-          <w:szCs w:val="24"/>
-        </w:rPr>
-        <w:t xml:space="preserve"> #Jimmy</w:t>
+        <w:t>Chatroom</w:t>
       </w:r>
     </w:p>
     <w:p>
@@ -359,7 +411,75 @@
         <w:shd w:val="clear" w:color="auto" w:fill="FFFFFF"/>
         <w:spacing w:before="180" w:after="180"/>
         <w:rPr>
-          <w:rFonts w:ascii="Lato" w:hAnsi="Lato" w:cs="Times New Roman" w:hint="eastAsia"/>
+          <w:rFonts w:ascii="Lato" w:hAnsi="Lato" w:cs="Times New Roman"/>
+          <w:color w:val="2D3B45"/>
+          <w:kern w:val="0"/>
+          <w:szCs w:val="24"/>
+        </w:rPr>
+      </w:pPr>
+      <w:r>
+        <w:rPr>
+          <w:rFonts w:ascii="Lato" w:hAnsi="Lato" w:cs="Times New Roman"/>
+          <w:color w:val="2D3B45"/>
+          <w:kern w:val="0"/>
+          <w:szCs w:val="24"/>
+        </w:rPr>
+        <w:tab/>
+        <w:t xml:space="preserve"> As the covid-19 situation, student</w:t>
+      </w:r>
+      <w:r>
+        <w:rPr>
+          <w:rFonts w:ascii="Lato" w:hAnsi="Lato" w:cs="Times New Roman"/>
+          <w:color w:val="2D3B45"/>
+          <w:kern w:val="0"/>
+          <w:szCs w:val="24"/>
+        </w:rPr>
+        <w:t xml:space="preserve"> is not easy to</w:t>
+      </w:r>
+      <w:r>
+        <w:rPr>
+          <w:rFonts w:ascii="Lato" w:hAnsi="Lato" w:cs="Times New Roman"/>
+          <w:color w:val="2D3B45"/>
+          <w:kern w:val="0"/>
+          <w:szCs w:val="24"/>
+        </w:rPr>
+        <w:t xml:space="preserve"> gain a normal school life. </w:t>
+      </w:r>
+      <w:r>
+        <w:rPr>
+          <w:rFonts w:ascii="Lato" w:hAnsi="Lato" w:cs="Times New Roman"/>
+          <w:color w:val="2D3B45"/>
+          <w:kern w:val="0"/>
+          <w:szCs w:val="24"/>
+        </w:rPr>
+        <w:t xml:space="preserve">It means they are difficulties to make a new friend. </w:t>
+      </w:r>
+      <w:r>
+        <w:rPr>
+          <w:rFonts w:ascii="Lato" w:hAnsi="Lato" w:cs="Times New Roman"/>
+          <w:color w:val="2D3B45"/>
+          <w:kern w:val="0"/>
+          <w:szCs w:val="24"/>
+        </w:rPr>
+        <w:t>Friendship is an important part of children grown. Our learning app hope users can meet some new friends</w:t>
+      </w:r>
+      <w:r>
+        <w:rPr>
+          <w:rFonts w:ascii="Lato" w:hAnsi="Lato" w:cs="Times New Roman"/>
+          <w:color w:val="2D3B45"/>
+          <w:kern w:val="0"/>
+          <w:szCs w:val="24"/>
+        </w:rPr>
+        <w:t xml:space="preserve"> via the chatroom. Apart from that, when the user facing any problem of learning, other user can try to help each other dealing with the problem.</w:t>
+      </w:r>
+    </w:p>
+    <w:p>
+      <w:pPr>
+        <w:widowControl/>
+        <w:shd w:val="clear" w:color="auto" w:fill="FFFFFF"/>
+        <w:spacing w:before="180" w:after="180"/>
+        <w:rPr>
+          <w:rFonts w:ascii="Lato" w:hAnsi="Lato" w:cs="Times New Roman"/>
           <w:color w:val="2D3B45"/>
           <w:kern w:val="0"/>
           <w:szCs w:val="24"/>
@@ -393,15 +513,6 @@
         </w:rPr>
         <w:t>achievement</w:t>
       </w:r>
-      <w:r>
-        <w:rPr>
-          <w:rFonts w:ascii="Lato" w:hAnsi="Lato" w:cs="Times New Roman"/>
-          <w:color w:val="2D3B45"/>
-          <w:kern w:val="0"/>
-          <w:szCs w:val="24"/>
-        </w:rPr>
-        <w:t xml:space="preserve"> #Jimmy</w:t>
-      </w:r>
     </w:p>
     <w:p>
       <w:pPr>
@@ -409,7 +520,119 @@
         <w:shd w:val="clear" w:color="auto" w:fill="FFFFFF"/>
         <w:spacing w:before="180" w:after="180"/>
         <w:rPr>
-          <w:rFonts w:ascii="Lato" w:hAnsi="Lato" w:cs="Times New Roman" w:hint="eastAsia"/>
+          <w:rFonts w:ascii="Lato" w:hAnsi="Lato" w:cs="Times New Roman"/>
+          <w:color w:val="2D3B45"/>
+          <w:kern w:val="0"/>
+          <w:szCs w:val="24"/>
+        </w:rPr>
+      </w:pPr>
+      <w:r>
+        <w:rPr>
+          <w:rFonts w:ascii="Lato" w:hAnsi="Lato" w:cs="Times New Roman"/>
+          <w:color w:val="2D3B45"/>
+          <w:kern w:val="0"/>
+          <w:szCs w:val="24"/>
+        </w:rPr>
+        <w:tab/>
+      </w:r>
+      <w:r>
+        <w:rPr>
+          <w:rFonts w:ascii="Lato" w:hAnsi="Lato" w:cs="Times New Roman"/>
+          <w:color w:val="2D3B45"/>
+          <w:kern w:val="0"/>
+          <w:szCs w:val="24"/>
+        </w:rPr>
+        <w:t>To</w:t>
+      </w:r>
+      <w:r>
+        <w:rPr>
+          <w:rFonts w:ascii="Lato" w:hAnsi="Lato" w:cs="Times New Roman"/>
+          <w:color w:val="2D3B45"/>
+          <w:kern w:val="0"/>
+          <w:szCs w:val="24"/>
+        </w:rPr>
+        <w:t xml:space="preserve"> </w:t>
+      </w:r>
+      <w:r>
+        <w:rPr>
+          <w:rFonts w:ascii="Lato" w:hAnsi="Lato" w:cs="Times New Roman"/>
+          <w:color w:val="2D3B45"/>
+          <w:kern w:val="0"/>
+          <w:szCs w:val="24"/>
+        </w:rPr>
+        <w:t>attract the user interest, there are some challenges for the student to achieve. On one hand, students can</w:t>
+      </w:r>
+      <w:r>
+        <w:rPr>
+          <w:rFonts w:ascii="Lato" w:hAnsi="Lato" w:cs="Times New Roman"/>
+          <w:color w:val="2D3B45"/>
+          <w:kern w:val="0"/>
+          <w:szCs w:val="24"/>
+        </w:rPr>
+        <w:t xml:space="preserve"> gain </w:t>
+      </w:r>
+      <w:r>
+        <w:rPr>
+          <w:rFonts w:ascii="Lato" w:hAnsi="Lato" w:cs="Times New Roman"/>
+          <w:color w:val="2D3B45"/>
+          <w:kern w:val="0"/>
+          <w:szCs w:val="24"/>
+        </w:rPr>
+        <w:t>satisfaction</w:t>
+      </w:r>
+      <w:r>
+        <w:rPr>
+          <w:rFonts w:ascii="Lato" w:hAnsi="Lato" w:cs="Times New Roman"/>
+          <w:color w:val="2D3B45"/>
+          <w:kern w:val="0"/>
+          <w:szCs w:val="24"/>
+        </w:rPr>
+        <w:t xml:space="preserve"> during the achievement to increase learning </w:t>
+      </w:r>
+      <w:r>
+        <w:rPr>
+          <w:rFonts w:ascii="Lato" w:hAnsi="Lato" w:cs="Times New Roman"/>
+          <w:color w:val="2D3B45"/>
+          <w:kern w:val="0"/>
+          <w:szCs w:val="24"/>
+        </w:rPr>
+        <w:t>motivation</w:t>
+      </w:r>
+      <w:r>
+        <w:rPr>
+          <w:rFonts w:ascii="Lato" w:hAnsi="Lato" w:cs="Times New Roman"/>
+          <w:color w:val="2D3B45"/>
+          <w:kern w:val="0"/>
+          <w:szCs w:val="24"/>
+        </w:rPr>
+        <w:t>. On the other hand,</w:t>
+      </w:r>
+      <w:r>
+        <w:rPr>
+          <w:rFonts w:ascii="Lato" w:hAnsi="Lato" w:cs="Times New Roman"/>
+          <w:color w:val="2D3B45"/>
+          <w:kern w:val="0"/>
+          <w:szCs w:val="24"/>
+        </w:rPr>
+        <w:t xml:space="preserve"> our application can increase the app engagement and user retention.</w:t>
+      </w:r>
+      <w:r>
+        <w:rPr>
+          <w:rFonts w:ascii="Lato" w:hAnsi="Lato" w:cs="Times New Roman"/>
+          <w:color w:val="2D3B45"/>
+          <w:kern w:val="0"/>
+          <w:szCs w:val="24"/>
+        </w:rPr>
+        <w:t xml:space="preserve"> For long term, more user engagement and feedback, we can improve the application better the user experience.</w:t>
+      </w:r>
+    </w:p>
+    <w:p>
+      <w:pPr>
+        <w:widowControl/>
+        <w:shd w:val="clear" w:color="auto" w:fill="FFFFFF"/>
+        <w:spacing w:before="180" w:after="180"/>
+        <w:rPr>
+          <w:rFonts w:ascii="Lato" w:hAnsi="Lato" w:cs="Times New Roman"/>
           <w:color w:val="2D3B45"/>
           <w:kern w:val="0"/>
           <w:szCs w:val="24"/>
@@ -446,7 +669,7 @@
         <w:widowControl/>
         <w:shd w:val="clear" w:color="auto" w:fill="FFFFFF"/>
         <w:rPr>
-          <w:rFonts w:ascii="Lato" w:hAnsi="Lato" w:cs="Times New Roman" w:hint="eastAsia"/>
+          <w:rFonts w:ascii="Lato" w:hAnsi="Lato" w:cs="Times New Roman"/>
           <w:color w:val="2D3B45"/>
           <w:kern w:val="0"/>
           <w:szCs w:val="24"/>
@@ -461,7 +684,7 @@
         </w:rPr>
         <w:t>Do a survey of the </w:t>
       </w:r>
-      <w:hyperlink r:id="rId5" w:tgtFrame="_blank" w:history="1">
+      <w:hyperlink r:id="rId6" w:tgtFrame="_blank" w:history="1">
         <w:r>
           <w:rPr>
             <w:rFonts w:ascii="Lato" w:eastAsia="Times New Roman" w:hAnsi="Lato" w:cs="Times New Roman"/>
@@ -518,6 +741,7 @@
           <w:kern w:val="0"/>
           <w:szCs w:val="24"/>
         </w:rPr>
+        <w:lastRenderedPageBreak/>
         <w:t>Forest</w:t>
       </w:r>
       <w:r>
@@ -537,6 +761,123 @@
           <w:szCs w:val="24"/>
         </w:rPr>
         <w:t xml:space="preserve"> </w:t>
+      </w:r>
+    </w:p>
+    <w:p>
+      <w:pPr>
+        <w:pStyle w:val="a4"/>
+        <w:widowControl/>
+        <w:shd w:val="clear" w:color="auto" w:fill="FFFFFF"/>
+        <w:ind w:leftChars="0" w:left="360"/>
+        <w:rPr>
+          <w:rFonts w:ascii="Lato" w:hAnsi="Lato" w:cs="Times New Roman"/>
+          <w:color w:val="2D3B45"/>
+          <w:kern w:val="0"/>
+          <w:szCs w:val="24"/>
+          <w:lang w:val="en-GB"/>
+        </w:rPr>
+      </w:pPr>
+      <w:r>
+        <w:rPr>
+          <w:rFonts w:ascii="Lato" w:hAnsi="Lato" w:cs="Times New Roman"/>
+          <w:color w:val="2D3B45"/>
+          <w:kern w:val="0"/>
+          <w:szCs w:val="24"/>
+        </w:rPr>
+        <w:t xml:space="preserve">Forest is </w:t>
+      </w:r>
+      <w:r>
+        <w:rPr>
+          <w:rFonts w:ascii="Lato" w:hAnsi="Lato" w:cs="Times New Roman"/>
+          <w:color w:val="2D3B45"/>
+          <w:kern w:val="0"/>
+          <w:szCs w:val="24"/>
+        </w:rPr>
+        <w:t>designed for user to train their</w:t>
+      </w:r>
+      <w:r>
+        <w:t xml:space="preserve"> </w:t>
+      </w:r>
+      <w:r>
+        <w:rPr>
+          <w:rFonts w:ascii="Lato" w:hAnsi="Lato" w:cs="Times New Roman"/>
+          <w:color w:val="2D3B45"/>
+          <w:kern w:val="0"/>
+          <w:szCs w:val="24"/>
+        </w:rPr>
+        <w:t>concentrate</w:t>
+      </w:r>
+      <w:r>
+        <w:rPr>
+          <w:rFonts w:ascii="Lato" w:hAnsi="Lato" w:cs="Times New Roman"/>
+          <w:color w:val="2D3B45"/>
+          <w:kern w:val="0"/>
+          <w:szCs w:val="24"/>
+        </w:rPr>
+        <w:t>.</w:t>
+      </w:r>
+      <w:r>
+        <w:rPr>
+          <w:rFonts w:ascii="Lato" w:hAnsi="Lato" w:cs="Times New Roman"/>
+          <w:color w:val="2D3B45"/>
+          <w:kern w:val="0"/>
+          <w:szCs w:val="24"/>
+        </w:rPr>
+        <w:t xml:space="preserve"> People are always interrupted by some message or notification during working. User can set up a countdown timer to plant trees. </w:t>
+      </w:r>
+      <w:r>
+        <w:rPr>
+          <w:rFonts w:ascii="Lato" w:hAnsi="Lato" w:cs="Times New Roman"/>
+          <w:color w:val="2D3B45"/>
+          <w:kern w:val="0"/>
+          <w:szCs w:val="24"/>
+        </w:rPr>
+        <w:t>I</w:t>
+      </w:r>
+      <w:r>
+        <w:rPr>
+          <w:rFonts w:ascii="Lato" w:hAnsi="Lato" w:cs="Times New Roman"/>
+          <w:color w:val="2D3B45"/>
+          <w:kern w:val="0"/>
+          <w:szCs w:val="24"/>
+        </w:rPr>
+        <w:t xml:space="preserve">f the user </w:t>
+      </w:r>
+      <w:r>
+        <w:rPr>
+          <w:rFonts w:ascii="Lato" w:hAnsi="Lato" w:cs="Times New Roman"/>
+          <w:color w:val="2D3B45"/>
+          <w:kern w:val="0"/>
+          <w:szCs w:val="24"/>
+        </w:rPr>
+        <w:t>tries</w:t>
+      </w:r>
+      <w:r>
+        <w:rPr>
+          <w:rFonts w:ascii="Lato" w:hAnsi="Lato" w:cs="Times New Roman"/>
+          <w:color w:val="2D3B45"/>
+          <w:kern w:val="0"/>
+          <w:szCs w:val="24"/>
+        </w:rPr>
+        <w:t xml:space="preserve"> to play their smartphone, the plant mission will automatically fail</w:t>
+      </w:r>
+      <w:r>
+        <w:rPr>
+          <w:rFonts w:ascii="Lato" w:hAnsi="Lato" w:cs="Times New Roman"/>
+          <w:color w:val="2D3B45"/>
+          <w:kern w:val="0"/>
+          <w:szCs w:val="24"/>
+        </w:rPr>
+        <w:t xml:space="preserve"> unless the timer finished.</w:t>
+      </w:r>
+      <w:r>
+        <w:rPr>
+          <w:rFonts w:ascii="Lato" w:hAnsi="Lato" w:cs="Times New Roman"/>
+          <w:color w:val="2D3B45"/>
+          <w:kern w:val="0"/>
+          <w:szCs w:val="24"/>
+        </w:rPr>
+        <w:t xml:space="preserve"> Our idea also references this idea for student concentrate their learning.</w:t>
       </w:r>
     </w:p>
     <w:p>
@@ -601,6 +942,7 @@
           <w:szCs w:val="24"/>
         </w:rPr>
       </w:pPr>
+      <w:proofErr w:type="spellStart"/>
       <w:r>
         <w:rPr>
           <w:rFonts w:ascii="Lato" w:hAnsi="Lato" w:cs="Times New Roman" w:hint="eastAsia"/>
@@ -619,6 +961,7 @@
         </w:rPr>
         <w:t>apask</w:t>
       </w:r>
+      <w:proofErr w:type="spellEnd"/>
       <w:r>
         <w:rPr>
           <w:rFonts w:ascii="Lato" w:hAnsi="Lato" w:cs="Times New Roman"/>
@@ -649,29 +992,117 @@
         <w:shd w:val="clear" w:color="auto" w:fill="FFFFFF"/>
         <w:ind w:leftChars="0"/>
         <w:rPr>
+          <w:rFonts w:ascii="Lato" w:hAnsi="Lato" w:cs="Times New Roman"/>
+          <w:color w:val="2D3B45"/>
+          <w:kern w:val="0"/>
+          <w:szCs w:val="24"/>
+        </w:rPr>
+      </w:pPr>
+      <w:proofErr w:type="spellStart"/>
+      <w:r>
+        <w:rPr>
+          <w:rFonts w:ascii="Lato" w:hAnsi="Lato" w:cs="Times New Roman"/>
+          <w:color w:val="2D3B45"/>
+          <w:kern w:val="0"/>
+          <w:szCs w:val="24"/>
+        </w:rPr>
+        <w:t>Todoist</w:t>
+      </w:r>
+      <w:proofErr w:type="spellEnd"/>
+    </w:p>
+    <w:p>
+      <w:pPr>
+        <w:widowControl/>
+        <w:shd w:val="clear" w:color="auto" w:fill="FFFFFF"/>
+        <w:ind w:left="360"/>
+        <w:rPr>
+          <w:rFonts w:ascii="Lato" w:hAnsi="Lato" w:cs="Times New Roman"/>
+          <w:color w:val="2D3B45"/>
+          <w:kern w:val="0"/>
+          <w:szCs w:val="24"/>
+        </w:rPr>
+      </w:pPr>
+      <w:proofErr w:type="spellStart"/>
+      <w:r>
+        <w:rPr>
+          <w:rFonts w:ascii="Lato" w:hAnsi="Lato" w:cs="Times New Roman"/>
+          <w:color w:val="2D3B45"/>
+          <w:kern w:val="0"/>
+          <w:szCs w:val="24"/>
+        </w:rPr>
+        <w:t>Todolist</w:t>
+      </w:r>
+      <w:proofErr w:type="spellEnd"/>
+      <w:r>
+        <w:rPr>
+          <w:rFonts w:ascii="Lato" w:hAnsi="Lato" w:cs="Times New Roman"/>
+          <w:color w:val="2D3B45"/>
+          <w:kern w:val="0"/>
+          <w:szCs w:val="24"/>
+        </w:rPr>
+        <w:t xml:space="preserve"> is designed for the user schedule their own timetable. User can set the event in specific time. Once the event time arrived, the app will send notification to remind the use</w:t>
+      </w:r>
+      <w:r>
+        <w:rPr>
+          <w:rFonts w:ascii="Lato" w:hAnsi="Lato" w:cs="Times New Roman"/>
+          <w:color w:val="2D3B45"/>
+          <w:kern w:val="0"/>
+          <w:szCs w:val="24"/>
+        </w:rPr>
+        <w:t>. A</w:t>
+      </w:r>
+      <w:r>
+        <w:rPr>
           <w:rFonts w:ascii="Lato" w:hAnsi="Lato" w:cs="Times New Roman" w:hint="eastAsia"/>
           <w:color w:val="2D3B45"/>
           <w:kern w:val="0"/>
           <w:szCs w:val="24"/>
         </w:rPr>
-      </w:pPr>
-      <w:r>
-        <w:rPr>
-          <w:rFonts w:ascii="Lato" w:hAnsi="Lato" w:cs="Times New Roman"/>
-          <w:color w:val="2D3B45"/>
-          <w:kern w:val="0"/>
-          <w:szCs w:val="24"/>
-        </w:rPr>
-        <w:t>Todoist</w:t>
-      </w:r>
-      <w:r>
-        <w:rPr>
-          <w:rFonts w:ascii="Lato" w:hAnsi="Lato" w:cs="Times New Roman"/>
-          <w:color w:val="2D3B45"/>
-          <w:kern w:val="0"/>
-          <w:szCs w:val="24"/>
-        </w:rPr>
-        <w:t xml:space="preserve"> #Jimmy </w:t>
+        <w:t>l</w:t>
+      </w:r>
+      <w:r>
+        <w:rPr>
+          <w:rFonts w:ascii="Lato" w:hAnsi="Lato" w:cs="Times New Roman"/>
+          <w:color w:val="2D3B45"/>
+          <w:kern w:val="0"/>
+          <w:szCs w:val="24"/>
+        </w:rPr>
+        <w:t>so, the app collects the user data to generate statistic chart about user time management.</w:t>
+      </w:r>
+    </w:p>
+    <w:p>
+      <w:pPr>
+        <w:widowControl/>
+        <w:shd w:val="clear" w:color="auto" w:fill="FFFFFF"/>
+        <w:ind w:left="360"/>
+        <w:rPr>
+          <w:rFonts w:ascii="Lato" w:hAnsi="Lato" w:cs="Times New Roman"/>
+          <w:color w:val="2D3B45"/>
+          <w:kern w:val="0"/>
+          <w:szCs w:val="24"/>
+        </w:rPr>
+      </w:pPr>
+    </w:p>
+    <w:p>
+      <w:pPr>
+        <w:widowControl/>
+        <w:shd w:val="clear" w:color="auto" w:fill="FFFFFF"/>
+        <w:ind w:left="360"/>
+        <w:rPr>
+          <w:rFonts w:ascii="Lato" w:hAnsi="Lato" w:cs="Times New Roman"/>
+          <w:color w:val="2D3B45"/>
+          <w:kern w:val="0"/>
+          <w:szCs w:val="24"/>
+        </w:rPr>
+      </w:pPr>
+      <w:r>
+        <w:rPr>
+          <w:rFonts w:ascii="Lato" w:hAnsi="Lato" w:cs="Times New Roman"/>
+          <w:color w:val="2D3B45"/>
+          <w:kern w:val="0"/>
+          <w:szCs w:val="24"/>
+        </w:rPr>
+        <w:t>.</w:t>
       </w:r>
     </w:p>
     <w:p>
@@ -685,7 +1116,7 @@
         <w:shd w:val="clear" w:color="auto" w:fill="FFFFFF"/>
         <w:ind w:leftChars="0"/>
         <w:rPr>
-          <w:rFonts w:ascii="Lato" w:hAnsi="Lato" w:cs="Times New Roman" w:hint="eastAsia"/>
+          <w:rFonts w:ascii="Lato" w:hAnsi="Lato" w:cs="Times New Roman"/>
           <w:color w:val="2D3B45"/>
           <w:kern w:val="0"/>
           <w:szCs w:val="24"/>
@@ -700,6 +1131,7 @@
         </w:rPr>
         <w:t xml:space="preserve">YPT </w:t>
       </w:r>
+      <w:proofErr w:type="spellStart"/>
       <w:r>
         <w:rPr>
           <w:rFonts w:ascii="Lato" w:hAnsi="Lato" w:cs="Times New Roman"/>
@@ -709,6 +1141,7 @@
         </w:rPr>
         <w:t>Yeolpumta</w:t>
       </w:r>
+      <w:proofErr w:type="spellEnd"/>
       <w:r>
         <w:rPr>
           <w:rFonts w:ascii="Lato" w:hAnsi="Lato" w:cs="Times New Roman"/>
@@ -772,7 +1205,7 @@
         <w:shd w:val="clear" w:color="auto" w:fill="FFFFFF"/>
         <w:spacing w:before="180" w:after="180"/>
         <w:rPr>
-          <w:rFonts w:ascii="Lato" w:hAnsi="Lato" w:cs="Times New Roman" w:hint="eastAsia"/>
+          <w:rFonts w:ascii="Lato" w:hAnsi="Lato" w:cs="Times New Roman"/>
           <w:color w:val="2D3B45"/>
           <w:kern w:val="0"/>
           <w:szCs w:val="24"/>
@@ -801,6 +1234,92 @@
 <file path=word/numbering.xml><?xml version="1.0" encoding="utf-8"?>
 <w:numbering xmlns:wpc="http://schemas.microsoft.com/office/word/2010/wordprocessingCanvas" xmlns:cx="http://schemas.microsoft.com/office/drawing/2014/chartex" xmlns:cx1="http://schemas.microsoft.com/office/drawing/2015/9/8/chartex" xmlns:cx2="http://schemas.microsoft.com/office/drawing/2015/10/21/chartex" xmlns:cx3="http://schemas.microsoft.com/office/drawing/2016/5/9/chartex" xmlns:cx4="http://schemas.microsoft.com/office/drawing/2016/5/10/chartex" xmlns:cx5="http://schemas.microsoft.com/office/drawing/2016/5/11/chartex" xmlns:cx6="http://schemas.microsoft.com/office/drawing/2016/5/12/chartex" xmlns:cx7="http://schemas.microsoft.com/office/drawing/2016/5/13/chartex" xmlns:cx8="http://schemas.microsoft.com/office/drawing/2016/5/14/chartex" xmlns:mc="http://schemas.openxmlformats.org/markup-compatibility/2006" xmlns:aink="http://schemas.microsoft.com/office/drawing/2016/ink" xmlns:am3d="http://schemas.microsoft.com/office/drawing/2017/model3d" xmlns:o="urn:schemas-microsoft-com:office:office" xmlns:r="http://schemas.openxmlformats.org/officeDocument/2006/relationships" xmlns:m="http://schemas.openxmlformats.org/officeDocument/2006/math" xmlns:v="urn:schemas-microsoft-com:vml" xmlns:wp14="http://schemas.microsoft.com/office/word/2010/wordprocessingDrawing" xmlns:wp="http://schemas.openxmlformats.org/drawingml/2006/wordprocessingDrawing" xmlns:w10="urn:schemas-microsoft-com:office:word" xmlns:w="http://schemas.openxmlformats.org/wordprocessingml/2006/main" xmlns:w14="http://schemas.microsoft.com/office/word/2010/wordml" xmlns:w15="http://schemas.microsoft.com/office/word/2012/wordml" xmlns:w16cex="http://schemas.microsoft.com/office/word/2018/wordml/cex" xmlns:w16cid="http://schemas.microsoft.com/office/word/2016/wordml/cid" xmlns:w16="http://schemas.microsoft.com/office/word/2018/wordml" xmlns:w16sdtdh="http://schemas.microsoft.com/office/word/2020/wordml/sdtdatahash" xmlns:w16se="http://schemas.microsoft.com/office/word/2015/wordml/symex" xmlns:wpg="http://schemas.microsoft.com/office/word/2010/wordprocessingGroup" xmlns:wpi="http://schemas.microsoft.com/office/word/2010/wordprocessingInk" xmlns:wne="http://schemas.microsoft.com/office/word/2006/wordml" xmlns:wps="http://schemas.microsoft.com/office/word/2010/wordprocessingShape" mc:Ignorable="w14 w15 w16se w16cid w16 w16cex w16sdtdh wp14">
   <w:abstractNum w:abstractNumId="0" w15:restartNumberingAfterBreak="0">
+    <w:nsid w:val="071560A3"/>
+    <w:multiLevelType w:val="hybridMultilevel"/>
+    <w:tmpl w:val="12D0313C"/>
+    <w:lvl w:ilvl="0" w:tplc="0409000F">
+      <w:start w:val="1"/>
+      <w:numFmt w:val="decimal"/>
+      <w:lvlText w:val="%1."/>
+      <w:lvlJc w:val="left"/>
+      <w:pPr>
+        <w:ind w:left="480" w:hanging="480"/>
+      </w:pPr>
+    </w:lvl>
+    <w:lvl w:ilvl="1" w:tplc="04090019" w:tentative="1">
+      <w:start w:val="1"/>
+      <w:numFmt w:val="ideographTraditional"/>
+      <w:lvlText w:val="%2、"/>
+      <w:lvlJc w:val="left"/>
+      <w:pPr>
+        <w:ind w:left="960" w:hanging="480"/>
+      </w:pPr>
+    </w:lvl>
+    <w:lvl w:ilvl="2" w:tplc="0409001B" w:tentative="1">
+      <w:start w:val="1"/>
+      <w:numFmt w:val="lowerRoman"/>
+      <w:lvlText w:val="%3."/>
+      <w:lvlJc w:val="right"/>
+      <w:pPr>
+        <w:ind w:left="1440" w:hanging="480"/>
+      </w:pPr>
+    </w:lvl>
+    <w:lvl w:ilvl="3" w:tplc="0409000F" w:tentative="1">
+      <w:start w:val="1"/>
+      <w:numFmt w:val="decimal"/>
+      <w:lvlText w:val="%4."/>
+      <w:lvlJc w:val="left"/>
+      <w:pPr>
+        <w:ind w:left="1920" w:hanging="480"/>
+      </w:pPr>
+    </w:lvl>
+    <w:lvl w:ilvl="4" w:tplc="04090019" w:tentative="1">
+      <w:start w:val="1"/>
+      <w:numFmt w:val="ideographTraditional"/>
+      <w:lvlText w:val="%5、"/>
+      <w:lvlJc w:val="left"/>
+      <w:pPr>
+        <w:ind w:left="2400" w:hanging="480"/>
+      </w:pPr>
+    </w:lvl>
+    <w:lvl w:ilvl="5" w:tplc="0409001B" w:tentative="1">
+      <w:start w:val="1"/>
+      <w:numFmt w:val="lowerRoman"/>
+      <w:lvlText w:val="%6."/>
+      <w:lvlJc w:val="right"/>
+      <w:pPr>
+        <w:ind w:left="2880" w:hanging="480"/>
+      </w:pPr>
+    </w:lvl>
+    <w:lvl w:ilvl="6" w:tplc="0409000F" w:tentative="1">
+      <w:start w:val="1"/>
+      <w:numFmt w:val="decimal"/>
+      <w:lvlText w:val="%7."/>
+      <w:lvlJc w:val="left"/>
+      <w:pPr>
+        <w:ind w:left="3360" w:hanging="480"/>
+      </w:pPr>
+    </w:lvl>
+    <w:lvl w:ilvl="7" w:tplc="04090019" w:tentative="1">
+      <w:start w:val="1"/>
+      <w:numFmt w:val="ideographTraditional"/>
+      <w:lvlText w:val="%8、"/>
+      <w:lvlJc w:val="left"/>
+      <w:pPr>
+        <w:ind w:left="3840" w:hanging="480"/>
+      </w:pPr>
+    </w:lvl>
+    <w:lvl w:ilvl="8" w:tplc="0409001B" w:tentative="1">
+      <w:start w:val="1"/>
+      <w:numFmt w:val="lowerRoman"/>
+      <w:lvlText w:val="%9."/>
+      <w:lvlJc w:val="right"/>
+      <w:pPr>
+        <w:ind w:left="4320" w:hanging="480"/>
+      </w:pPr>
+    </w:lvl>
+  </w:abstractNum>
+  <w:abstractNum w:abstractNumId="1" w15:restartNumberingAfterBreak="0">
     <w:nsid w:val="2F21452E"/>
     <w:multiLevelType w:val="hybridMultilevel"/>
     <w:tmpl w:val="58507178"/>
@@ -889,7 +1408,7 @@
       </w:pPr>
     </w:lvl>
   </w:abstractNum>
-  <w:abstractNum w:abstractNumId="1" w15:restartNumberingAfterBreak="0">
+  <w:abstractNum w:abstractNumId="2" w15:restartNumberingAfterBreak="0">
     <w:nsid w:val="4CD376C0"/>
     <w:multiLevelType w:val="hybridMultilevel"/>
     <w:tmpl w:val="1DCC9E80"/>
@@ -978,7 +1497,7 @@
       </w:pPr>
     </w:lvl>
   </w:abstractNum>
-  <w:abstractNum w:abstractNumId="2" w15:restartNumberingAfterBreak="0">
+  <w:abstractNum w:abstractNumId="3" w15:restartNumberingAfterBreak="0">
     <w:nsid w:val="68E20484"/>
     <w:multiLevelType w:val="hybridMultilevel"/>
     <w:tmpl w:val="684226E6"/>
@@ -1068,12 +1587,15 @@
     </w:lvl>
   </w:abstractNum>
   <w:num w:numId="1">
+    <w:abstractNumId w:val="3"/>
+  </w:num>
+  <w:num w:numId="2">
     <w:abstractNumId w:val="2"/>
   </w:num>
-  <w:num w:numId="2">
+  <w:num w:numId="3">
     <w:abstractNumId w:val="1"/>
   </w:num>
-  <w:num w:numId="3">
+  <w:num w:numId="4">
     <w:abstractNumId w:val="0"/>
   </w:num>
 </w:numbering>
@@ -1618,7 +2140,6 @@
     <w:name w:val="Hyperlink"/>
     <w:basedOn w:val="a0"/>
     <w:uiPriority w:val="99"/>
-    <w:semiHidden/>
     <w:unhideWhenUsed/>
     <w:rsid w:val="001535DE"/>
     <w:rPr>
@@ -1654,6 +2175,18 @@
       <w:kern w:val="52"/>
       <w:sz w:val="52"/>
       <w:szCs w:val="52"/>
+    </w:rPr>
+  </w:style>
+  <w:style w:type="character" w:styleId="a5">
+    <w:name w:val="Unresolved Mention"/>
+    <w:basedOn w:val="a0"/>
+    <w:uiPriority w:val="99"/>
+    <w:semiHidden/>
+    <w:unhideWhenUsed/>
+    <w:rsid w:val="00637A3F"/>
+    <w:rPr>
+      <w:color w:val="605E5C"/>
+      <w:shd w:val="clear" w:color="auto" w:fill="E1DFDD"/>
     </w:rPr>
   </w:style>
 </w:styles>

</xml_diff>